<commit_message>
Upload video and edit lab 1 report
</commit_message>
<xml_diff>
--- a/Lab1/CS5551-Lab1 report.docx
+++ b/Lab1/CS5551-Lab1 report.docx
@@ -159,9 +159,24 @@
       <w:pPr>
         <w:rPr>
           <w:rFonts w:ascii="Times New Roman" w:hAnsi="Times New Roman" w:cs="Times New Roman"/>
-          <w:b/>
-        </w:rPr>
-      </w:pPr>
+          <w:bCs/>
+        </w:rPr>
+      </w:pPr>
+      <w:r>
+        <w:rPr>
+          <w:rFonts w:ascii="Times New Roman" w:hAnsi="Times New Roman" w:cs="Times New Roman"/>
+          <w:bCs/>
+        </w:rPr>
+        <w:t xml:space="preserve">Github link: </w:t>
+      </w:r>
+      <w:hyperlink r:id="rId5" w:history="1">
+        <w:r>
+          <w:rPr>
+            <w:rStyle w:val="Hyperlink"/>
+          </w:rPr>
+          <w:t>https://github.com/anhnguyent93/CS5551/tree/master/Lab1</w:t>
+        </w:r>
+      </w:hyperlink>
     </w:p>
     <w:p>
       <w:pPr>
@@ -227,7 +242,7 @@
                     </pic:cNvPicPr>
                   </pic:nvPicPr>
                   <pic:blipFill>
-                    <a:blip r:embed="rId5">
+                    <a:blip r:embed="rId6">
                       <a:extLst>
                         <a:ext uri="{28A0092B-C50C-407E-A947-70E740481C1C}">
                           <a14:useLocalDpi xmlns:a14="http://schemas.microsoft.com/office/drawing/2010/main" val="0"/>
@@ -299,7 +314,7 @@
                     </pic:cNvPicPr>
                   </pic:nvPicPr>
                   <pic:blipFill>
-                    <a:blip r:embed="rId6" cstate="print">
+                    <a:blip r:embed="rId7" cstate="print">
                       <a:extLst>
                         <a:ext uri="{28A0092B-C50C-407E-A947-70E740481C1C}">
                           <a14:useLocalDpi xmlns:a14="http://schemas.microsoft.com/office/drawing/2010/main" val="0"/>
@@ -338,13 +353,21 @@
           <w:b/>
         </w:rPr>
       </w:pPr>
+      <w:bookmarkStart w:id="0" w:name="_GoBack"/>
     </w:p>
+    <w:bookmarkEnd w:id="0"/>
     <w:p>
       <w:pPr>
         <w:pStyle w:val="Heading1"/>
       </w:pPr>
       <w:r>
-        <w:t>Backets, Webstorms</w:t>
+        <w:t>B</w:t>
+      </w:r>
+      <w:r>
+        <w:t>r</w:t>
+      </w:r>
+      <w:r>
+        <w:t>ackets, Webstorms</w:t>
       </w:r>
     </w:p>
     <w:p/>
@@ -371,7 +394,7 @@
                     </pic:cNvPicPr>
                   </pic:nvPicPr>
                   <pic:blipFill>
-                    <a:blip r:embed="rId7">
+                    <a:blip r:embed="rId8">
                       <a:extLst>
                         <a:ext uri="{28A0092B-C50C-407E-A947-70E740481C1C}">
                           <a14:useLocalDpi xmlns:a14="http://schemas.microsoft.com/office/drawing/2010/main" val="0"/>
@@ -430,7 +453,7 @@
                     </pic:cNvPicPr>
                   </pic:nvPicPr>
                   <pic:blipFill>
-                    <a:blip r:embed="rId8" cstate="print">
+                    <a:blip r:embed="rId9" cstate="print">
                       <a:extLst>
                         <a:ext uri="{28A0092B-C50C-407E-A947-70E740481C1C}">
                           <a14:useLocalDpi xmlns:a14="http://schemas.microsoft.com/office/drawing/2010/main" val="0"/>
@@ -470,8 +493,6 @@
       <w:r>
         <w:t>Ionic CLI, NodeJS, NPM</w:t>
       </w:r>
-      <w:bookmarkStart w:id="0" w:name="_GoBack"/>
-      <w:bookmarkEnd w:id="0"/>
     </w:p>
     <w:p/>
     <w:p>
@@ -505,7 +526,7 @@
                     </pic:cNvPicPr>
                   </pic:nvPicPr>
                   <pic:blipFill>
-                    <a:blip r:embed="rId9">
+                    <a:blip r:embed="rId10">
                       <a:extLst>
                         <a:ext uri="{28A0092B-C50C-407E-A947-70E740481C1C}">
                           <a14:useLocalDpi xmlns:a14="http://schemas.microsoft.com/office/drawing/2010/main" val="0"/>
@@ -1320,6 +1341,7 @@
     <w:lsdException w:name="HTML Sample" w:semiHidden="1" w:unhideWhenUsed="1"/>
     <w:lsdException w:name="HTML Typewriter" w:semiHidden="1" w:unhideWhenUsed="1"/>
     <w:lsdException w:name="HTML Variable" w:semiHidden="1" w:unhideWhenUsed="1"/>
+    <w:lsdException w:name="Normal Table" w:semiHidden="1" w:unhideWhenUsed="1"/>
     <w:lsdException w:name="annotation subject" w:semiHidden="1" w:unhideWhenUsed="1"/>
     <w:lsdException w:name="No List" w:semiHidden="1" w:unhideWhenUsed="1"/>
     <w:lsdException w:name="Outline List 1" w:semiHidden="1" w:unhideWhenUsed="1"/>
@@ -1366,8 +1388,10 @@
     <w:lsdException w:name="Table Subtle 2" w:semiHidden="1" w:unhideWhenUsed="1"/>
     <w:lsdException w:name="Table Web 1" w:semiHidden="1" w:unhideWhenUsed="1"/>
     <w:lsdException w:name="Table Web 2" w:semiHidden="1" w:unhideWhenUsed="1"/>
+    <w:lsdException w:name="Table Web 3" w:semiHidden="1" w:unhideWhenUsed="1"/>
     <w:lsdException w:name="Balloon Text" w:semiHidden="1" w:unhideWhenUsed="1"/>
     <w:lsdException w:name="Table Grid" w:uiPriority="0"/>
+    <w:lsdException w:name="Table Theme" w:semiHidden="1" w:unhideWhenUsed="1"/>
     <w:lsdException w:name="Placeholder Text" w:semiHidden="1"/>
     <w:lsdException w:name="No Spacing" w:uiPriority="1" w:qFormat="1"/>
     <w:lsdException w:name="Light Shading" w:uiPriority="60"/>
@@ -1733,6 +1757,18 @@
       <w:szCs w:val="32"/>
     </w:rPr>
   </w:style>
+  <w:style w:type="character" w:styleId="Hyperlink">
+    <w:name w:val="Hyperlink"/>
+    <w:basedOn w:val="DefaultParagraphFont"/>
+    <w:uiPriority w:val="99"/>
+    <w:semiHidden/>
+    <w:unhideWhenUsed/>
+    <w:rsid w:val="00241732"/>
+    <w:rPr>
+      <w:color w:val="0000FF"/>
+      <w:u w:val="single"/>
+    </w:rPr>
+  </w:style>
 </w:styles>
 </file>
 

</xml_diff>